<commit_message>
Added diagram to technical summary
</commit_message>
<xml_diff>
--- a/TechSummary.docx
+++ b/TechSummary.docx
@@ -15,6 +15,51 @@
         <w:pStyle w:val="Heading1"/>
       </w:pPr>
       <w:r>
+        <w:t>Overview</w:t>
+      </w:r>
+    </w:p>
+    <w:p>
+      <w:r>
+        <w:t xml:space="preserve">This application was developed in February 2020 using </w:t>
+      </w:r>
+      <w:r>
+        <w:rPr>
+          <w:color w:val="000000" w:themeColor="text1"/>
+        </w:rPr>
+        <w:t xml:space="preserve">the </w:t>
+      </w:r>
+      <w:hyperlink r:id="rId5" w:history="1">
+        <w:r>
+          <w:rPr>
+            <w:rStyle w:val="Hyperlink"/>
+            <w:color w:val="000000" w:themeColor="text1"/>
+          </w:rPr>
+          <w:t>dash libraries</w:t>
+        </w:r>
+      </w:hyperlink>
+      <w:r>
+        <w:rPr>
+          <w:color w:val="000000" w:themeColor="text1"/>
+        </w:rPr>
+        <w:t xml:space="preserve"> in Python </w:t>
+      </w:r>
+      <w:r>
+        <w:t xml:space="preserve">for Dr. </w:t>
+      </w:r>
+      <w:proofErr w:type="spellStart"/>
+      <w:r>
+        <w:t>Brandus</w:t>
+      </w:r>
+      <w:proofErr w:type="spellEnd"/>
+      <w:r>
+        <w:t xml:space="preserve"> to help her explore the viewership and stadium attendance of college football teams. She works with various schools to build and manage brand recognition.</w:t>
+      </w:r>
+    </w:p>
+    <w:p>
+      <w:pPr>
+        <w:pStyle w:val="Heading1"/>
+      </w:pPr>
+      <w:r>
         <w:t>Package Dependencies</w:t>
       </w:r>
     </w:p>
@@ -38,9 +83,11 @@
           <w:numId w:val="1"/>
         </w:numPr>
       </w:pPr>
+      <w:proofErr w:type="spellStart"/>
       <w:r>
         <w:t>Dash_core_components</w:t>
       </w:r>
+      <w:proofErr w:type="spellEnd"/>
     </w:p>
     <w:p>
       <w:pPr>
@@ -50,9 +97,11 @@
           <w:numId w:val="1"/>
         </w:numPr>
       </w:pPr>
+      <w:proofErr w:type="spellStart"/>
       <w:r>
         <w:t>dash_html_components</w:t>
       </w:r>
+      <w:proofErr w:type="spellEnd"/>
     </w:p>
     <w:p>
       <w:pPr>
@@ -62,8 +111,15 @@
           <w:numId w:val="1"/>
         </w:numPr>
       </w:pPr>
-      <w:r>
-        <w:t>dash.dependencies import Input, Output</w:t>
+      <w:proofErr w:type="spellStart"/>
+      <w:proofErr w:type="gramStart"/>
+      <w:r>
+        <w:t>dash.dependencies</w:t>
+      </w:r>
+      <w:proofErr w:type="spellEnd"/>
+      <w:proofErr w:type="gramEnd"/>
+      <w:r>
+        <w:t xml:space="preserve"> import Input, Output</w:t>
       </w:r>
     </w:p>
     <w:p>
@@ -86,9 +142,11 @@
           <w:numId w:val="1"/>
         </w:numPr>
       </w:pPr>
+      <w:proofErr w:type="spellStart"/>
       <w:r>
         <w:t>numpy</w:t>
       </w:r>
+      <w:proofErr w:type="spellEnd"/>
     </w:p>
     <w:p>
       <w:pPr>
@@ -110,17 +168,29 @@
           <w:numId w:val="1"/>
         </w:numPr>
       </w:pPr>
-      <w:r>
-        <w:t xml:space="preserve">plotly.graph_objects </w:t>
+      <w:proofErr w:type="spellStart"/>
+      <w:proofErr w:type="gramStart"/>
+      <w:r>
+        <w:t>plotly.graph</w:t>
+      </w:r>
+      <w:proofErr w:type="gramEnd"/>
+      <w:r>
+        <w:t>_objects</w:t>
+      </w:r>
+      <w:proofErr w:type="spellEnd"/>
+      <w:r>
+        <w:t xml:space="preserve"> </w:t>
       </w:r>
     </w:p>
     <w:p>
       <w:pPr>
         <w:pStyle w:val="Heading1"/>
       </w:pPr>
+      <w:proofErr w:type="spellStart"/>
       <w:r>
         <w:t>Dataframes</w:t>
       </w:r>
+      <w:proofErr w:type="spellEnd"/>
     </w:p>
     <w:p>
       <w:pPr>
@@ -130,8 +200,21 @@
           <w:numId w:val="2"/>
         </w:numPr>
       </w:pPr>
-      <w:r>
-        <w:t>TV_Joined – contains data from historical games including attendance and TV viewership</w:t>
+      <w:proofErr w:type="spellStart"/>
+      <w:r>
+        <w:t>TV_Joined</w:t>
+      </w:r>
+      <w:proofErr w:type="spellEnd"/>
+      <w:r>
+        <w:t xml:space="preserve"> – </w:t>
+      </w:r>
+      <w:proofErr w:type="gramStart"/>
+      <w:r>
+        <w:t>contains</w:t>
+      </w:r>
+      <w:proofErr w:type="gramEnd"/>
+      <w:r>
+        <w:t xml:space="preserve"> data from historical games including attendance and TV viewership</w:t>
       </w:r>
     </w:p>
     <w:p>
@@ -142,9 +225,27 @@
           <w:numId w:val="2"/>
         </w:numPr>
       </w:pPr>
-      <w:r>
-        <w:t>Team_colors – contains color codes (HEX) of each team in the TV_Joined dataframe</w:t>
-      </w:r>
+      <w:proofErr w:type="spellStart"/>
+      <w:r>
+        <w:t>Team_colors</w:t>
+      </w:r>
+      <w:proofErr w:type="spellEnd"/>
+      <w:r>
+        <w:t xml:space="preserve"> – contains color codes (HEX) of each team in the </w:t>
+      </w:r>
+      <w:proofErr w:type="spellStart"/>
+      <w:r>
+        <w:t>TV_Joined</w:t>
+      </w:r>
+      <w:proofErr w:type="spellEnd"/>
+      <w:r>
+        <w:t xml:space="preserve"> </w:t>
+      </w:r>
+      <w:proofErr w:type="spellStart"/>
+      <w:r>
+        <w:t>dataframe</w:t>
+      </w:r>
+      <w:proofErr w:type="spellEnd"/>
     </w:p>
     <w:p>
       <w:pPr>
@@ -154,24 +255,57 @@
           <w:numId w:val="2"/>
         </w:numPr>
       </w:pPr>
-      <w:r>
-        <w:t>Team_logos – contains links for ESPN homepage and logo for each team in the TV_Joined dataframe</w:t>
-      </w:r>
+      <w:proofErr w:type="spellStart"/>
+      <w:r>
+        <w:t>Team_logos</w:t>
+      </w:r>
+      <w:proofErr w:type="spellEnd"/>
+      <w:r>
+        <w:t xml:space="preserve"> – contains links for ESPN homepage and logo for each team in the </w:t>
+      </w:r>
+      <w:proofErr w:type="spellStart"/>
+      <w:r>
+        <w:t>TV_Joined</w:t>
+      </w:r>
+      <w:proofErr w:type="spellEnd"/>
+      <w:r>
+        <w:t xml:space="preserve"> </w:t>
+      </w:r>
+      <w:proofErr w:type="spellStart"/>
+      <w:r>
+        <w:t>dataframe</w:t>
+      </w:r>
+      <w:proofErr w:type="spellEnd"/>
     </w:p>
     <w:p>
       <w:pPr>
         <w:pStyle w:val="Heading1"/>
       </w:pPr>
       <w:r>
-        <w:t>Key variables from dataframes</w:t>
-      </w:r>
-    </w:p>
-    <w:p>
+        <w:t xml:space="preserve">Key variables from </w:t>
+      </w:r>
+      <w:proofErr w:type="spellStart"/>
+      <w:r>
+        <w:t>dataframes</w:t>
+      </w:r>
+      <w:proofErr w:type="spellEnd"/>
+    </w:p>
+    <w:p>
+      <w:proofErr w:type="spellStart"/>
       <w:r>
         <w:t>TV_Joined</w:t>
       </w:r>
-      <w:r>
-        <w:t xml:space="preserve"> saved into ratings_df:</w:t>
+      <w:proofErr w:type="spellEnd"/>
+      <w:r>
+        <w:t xml:space="preserve"> saved into </w:t>
+      </w:r>
+      <w:proofErr w:type="spellStart"/>
+      <w:r>
+        <w:t>ratings_df</w:t>
+      </w:r>
+      <w:proofErr w:type="spellEnd"/>
+      <w:r>
+        <w:t>:</w:t>
       </w:r>
     </w:p>
     <w:p>
@@ -182,8 +316,13 @@
           <w:numId w:val="3"/>
         </w:numPr>
       </w:pPr>
-      <w:r>
-        <w:t>TeamIDsDate:</w:t>
+      <w:proofErr w:type="spellStart"/>
+      <w:r>
+        <w:t>TeamIDsDate</w:t>
+      </w:r>
+      <w:proofErr w:type="spellEnd"/>
+      <w:r>
+        <w:t>:</w:t>
       </w:r>
       <w:r>
         <w:t xml:space="preserve"> Unique PK for each individual game</w:t>
@@ -245,14 +384,21 @@
           <w:numId w:val="3"/>
         </w:numPr>
       </w:pPr>
-      <w:r>
-        <w:t>Attend_pct – percentage of stadium capacity filled. Can exceed 100%</w:t>
-      </w:r>
-    </w:p>
-    <w:p>
+      <w:proofErr w:type="spellStart"/>
+      <w:r>
+        <w:t>Attend_pct</w:t>
+      </w:r>
+      <w:proofErr w:type="spellEnd"/>
+      <w:r>
+        <w:t xml:space="preserve"> – percentage of stadium capacity filled. Can exceed 100%</w:t>
+      </w:r>
+    </w:p>
+    <w:p>
+      <w:proofErr w:type="spellStart"/>
       <w:r>
         <w:t>Team_logos</w:t>
       </w:r>
+      <w:proofErr w:type="spellEnd"/>
       <w:r>
         <w:t xml:space="preserve"> saved into logos:</w:t>
       </w:r>
@@ -278,7 +424,15 @@
         </w:numPr>
       </w:pPr>
       <w:r>
-        <w:t>Link – url of ESPN home page for each team</w:t>
+        <w:t xml:space="preserve">Link – </w:t>
+      </w:r>
+      <w:proofErr w:type="spellStart"/>
+      <w:r>
+        <w:t>url</w:t>
+      </w:r>
+      <w:proofErr w:type="spellEnd"/>
+      <w:r>
+        <w:t xml:space="preserve"> of ESPN home page for each team</w:t>
       </w:r>
     </w:p>
     <w:p>
@@ -290,15 +444,33 @@
         </w:numPr>
       </w:pPr>
       <w:r>
-        <w:t>Logo – url of team’s logo</w:t>
-      </w:r>
-    </w:p>
-    <w:p>
+        <w:t xml:space="preserve">Logo – </w:t>
+      </w:r>
+      <w:proofErr w:type="spellStart"/>
+      <w:r>
+        <w:t>url</w:t>
+      </w:r>
+      <w:proofErr w:type="spellEnd"/>
+      <w:r>
+        <w:t xml:space="preserve"> of team’s logo</w:t>
+      </w:r>
+    </w:p>
+    <w:p>
+      <w:proofErr w:type="spellStart"/>
       <w:r>
         <w:t>Team_colors</w:t>
       </w:r>
-      <w:r>
-        <w:t xml:space="preserve"> saved into team_colors:</w:t>
+      <w:proofErr w:type="spellEnd"/>
+      <w:r>
+        <w:t xml:space="preserve"> saved into </w:t>
+      </w:r>
+      <w:proofErr w:type="spellStart"/>
+      <w:r>
+        <w:t>team_colors</w:t>
+      </w:r>
+      <w:proofErr w:type="spellEnd"/>
+      <w:r>
+        <w:t>:</w:t>
       </w:r>
     </w:p>
     <w:p>
@@ -330,6 +502,7 @@
         <w:pStyle w:val="Heading1"/>
       </w:pPr>
       <w:r>
+        <w:lastRenderedPageBreak/>
         <w:t>Variables defined within App</w:t>
       </w:r>
     </w:p>
@@ -341,8 +514,13 @@
           <w:numId w:val="7"/>
         </w:numPr>
       </w:pPr>
-      <w:r>
-        <w:t>currentGames – used to limit the games after 2010</w:t>
+      <w:proofErr w:type="spellStart"/>
+      <w:r>
+        <w:t>currentGames</w:t>
+      </w:r>
+      <w:proofErr w:type="spellEnd"/>
+      <w:r>
+        <w:t xml:space="preserve"> – used to limit the games after 2010</w:t>
       </w:r>
     </w:p>
     <w:p>
@@ -353,8 +531,13 @@
           <w:numId w:val="7"/>
         </w:numPr>
       </w:pPr>
-      <w:r>
-        <w:t>annual_attn – sum of attendance for the entire year for each team</w:t>
+      <w:proofErr w:type="spellStart"/>
+      <w:r>
+        <w:t>annual_attn</w:t>
+      </w:r>
+      <w:proofErr w:type="spellEnd"/>
+      <w:r>
+        <w:t xml:space="preserve"> – sum of attendance for the entire year for each team</w:t>
       </w:r>
     </w:p>
     <w:p>
@@ -365,8 +548,13 @@
           <w:numId w:val="7"/>
         </w:numPr>
       </w:pPr>
-      <w:r>
-        <w:t>teamNamesDict – dictionary with all team names from the dataset</w:t>
+      <w:proofErr w:type="spellStart"/>
+      <w:r>
+        <w:t>teamNamesDict</w:t>
+      </w:r>
+      <w:proofErr w:type="spellEnd"/>
+      <w:r>
+        <w:t xml:space="preserve"> – dictionary with all team names from the dataset</w:t>
       </w:r>
     </w:p>
     <w:p>
@@ -374,144 +562,445 @@
         <w:pStyle w:val="Heading1"/>
       </w:pPr>
       <w:r>
+        <w:t>Elements of App Layout</w:t>
+      </w:r>
+    </w:p>
+    <w:p>
+      <w:pPr>
+        <w:pStyle w:val="ListParagraph"/>
+        <w:numPr>
+          <w:ilvl w:val="0"/>
+          <w:numId w:val="6"/>
+        </w:numPr>
+      </w:pPr>
+      <w:proofErr w:type="spellStart"/>
+      <w:r>
+        <w:t>Html.Div</w:t>
+      </w:r>
+      <w:proofErr w:type="spellEnd"/>
+      <w:r>
+        <w:t xml:space="preserve"> for separating</w:t>
+      </w:r>
+      <w:r>
+        <w:t xml:space="preserve"> each element into a section</w:t>
+      </w:r>
+    </w:p>
+    <w:p>
+      <w:pPr>
+        <w:pStyle w:val="ListParagraph"/>
+        <w:numPr>
+          <w:ilvl w:val="0"/>
+          <w:numId w:val="6"/>
+        </w:numPr>
+      </w:pPr>
+      <w:r>
+        <w:t>Html.H2 for dashboard title</w:t>
+      </w:r>
+    </w:p>
+    <w:p>
+      <w:pPr>
+        <w:pStyle w:val="ListParagraph"/>
+        <w:numPr>
+          <w:ilvl w:val="0"/>
+          <w:numId w:val="6"/>
+        </w:numPr>
+      </w:pPr>
+      <w:proofErr w:type="spellStart"/>
+      <w:r>
+        <w:t>Html.Img</w:t>
+      </w:r>
+      <w:proofErr w:type="spellEnd"/>
+      <w:r>
+        <w:t xml:space="preserve"> used to display NCAA logo in upper right corner and team logos at the bottom</w:t>
+      </w:r>
+    </w:p>
+    <w:p>
+      <w:pPr>
+        <w:pStyle w:val="ListParagraph"/>
+        <w:numPr>
+          <w:ilvl w:val="0"/>
+          <w:numId w:val="6"/>
+        </w:numPr>
+      </w:pPr>
+      <w:proofErr w:type="spellStart"/>
+      <w:r>
+        <w:t>Html.P</w:t>
+      </w:r>
+      <w:proofErr w:type="spellEnd"/>
+      <w:r>
+        <w:t xml:space="preserve"> for options selections section</w:t>
+      </w:r>
+    </w:p>
+    <w:p>
+      <w:pPr>
+        <w:pStyle w:val="ListParagraph"/>
+        <w:numPr>
+          <w:ilvl w:val="0"/>
+          <w:numId w:val="6"/>
+        </w:numPr>
+      </w:pPr>
+      <w:proofErr w:type="spellStart"/>
+      <w:r>
+        <w:t>Dcc.Dropdown</w:t>
+      </w:r>
+      <w:proofErr w:type="spellEnd"/>
+      <w:r>
+        <w:t xml:space="preserve"> for team selection. Set to multi = True to allow for multiple teams selection</w:t>
+      </w:r>
+    </w:p>
+    <w:p>
+      <w:pPr>
+        <w:pStyle w:val="ListParagraph"/>
+        <w:numPr>
+          <w:ilvl w:val="0"/>
+          <w:numId w:val="6"/>
+        </w:numPr>
+      </w:pPr>
+      <w:proofErr w:type="spellStart"/>
+      <w:r>
+        <w:t>Dcc.RangeSlider</w:t>
+      </w:r>
+      <w:proofErr w:type="spellEnd"/>
+      <w:r>
+        <w:t xml:space="preserve"> used for limiting the years being shown on the graphs</w:t>
+      </w:r>
+    </w:p>
+    <w:p>
+      <w:pPr>
+        <w:pStyle w:val="ListParagraph"/>
+        <w:numPr>
+          <w:ilvl w:val="0"/>
+          <w:numId w:val="6"/>
+        </w:numPr>
+      </w:pPr>
+      <w:proofErr w:type="spellStart"/>
+      <w:r>
+        <w:t>Dcc.RadioItems</w:t>
+      </w:r>
+      <w:proofErr w:type="spellEnd"/>
+      <w:r>
+        <w:t xml:space="preserve"> used to select home games, away games, or both to be shown in graphs</w:t>
+      </w:r>
+    </w:p>
+    <w:p>
+      <w:pPr>
+        <w:pStyle w:val="ListParagraph"/>
+        <w:numPr>
+          <w:ilvl w:val="0"/>
+          <w:numId w:val="6"/>
+        </w:numPr>
+      </w:pPr>
+      <w:proofErr w:type="spellStart"/>
+      <w:r>
+        <w:t>Dcc.Tabs</w:t>
+      </w:r>
+      <w:proofErr w:type="spellEnd"/>
+      <w:r>
+        <w:t xml:space="preserve"> used to switch between TV Viewership insights and Stadium attendance insights</w:t>
+      </w:r>
+    </w:p>
+    <w:p>
+      <w:pPr>
+        <w:pStyle w:val="ListParagraph"/>
+        <w:numPr>
+          <w:ilvl w:val="0"/>
+          <w:numId w:val="6"/>
+        </w:numPr>
+      </w:pPr>
+      <w:proofErr w:type="spellStart"/>
+      <w:r>
+        <w:t>Dcc.Graph</w:t>
+      </w:r>
+      <w:proofErr w:type="spellEnd"/>
+      <w:r>
+        <w:t xml:space="preserve"> displays graphs</w:t>
+      </w:r>
+    </w:p>
+    <w:p>
+      <w:pPr>
+        <w:pStyle w:val="ListParagraph"/>
+        <w:numPr>
+          <w:ilvl w:val="0"/>
+          <w:numId w:val="6"/>
+        </w:numPr>
+      </w:pPr>
+      <w:proofErr w:type="spellStart"/>
+      <w:r>
+        <w:t>Html.A</w:t>
+      </w:r>
+      <w:proofErr w:type="spellEnd"/>
+      <w:r>
+        <w:t xml:space="preserve"> used to provide links to team logos</w:t>
+      </w:r>
+    </w:p>
+    <w:p>
+      <w:pPr>
+        <w:pStyle w:val="Heading1"/>
+      </w:pPr>
+      <w:r>
+        <w:t>Callbacks</w:t>
+      </w:r>
+    </w:p>
+    <w:p>
+      <w:proofErr w:type="spellStart"/>
+      <w:r>
+        <w:t>First_GraphA</w:t>
+      </w:r>
+      <w:proofErr w:type="spellEnd"/>
+    </w:p>
+    <w:p>
+      <w:pPr>
+        <w:pStyle w:val="ListParagraph"/>
+        <w:numPr>
+          <w:ilvl w:val="0"/>
+          <w:numId w:val="8"/>
+        </w:numPr>
+      </w:pPr>
+      <w:r>
+        <w:t>Output to TV Viewers over time scatterplot</w:t>
+      </w:r>
+    </w:p>
+    <w:p>
+      <w:pPr>
+        <w:pStyle w:val="ListParagraph"/>
+        <w:numPr>
+          <w:ilvl w:val="0"/>
+          <w:numId w:val="8"/>
+        </w:numPr>
+      </w:pPr>
+      <w:r>
+        <w:t>Inputs from dropdown, home-away radio buttons, and year selection slider</w:t>
+      </w:r>
+    </w:p>
+    <w:p>
+      <w:pPr>
+        <w:pStyle w:val="ListParagraph"/>
+        <w:numPr>
+          <w:ilvl w:val="0"/>
+          <w:numId w:val="8"/>
+        </w:numPr>
+      </w:pPr>
+      <w:r>
+        <w:t xml:space="preserve">Update_figure1 takes arguments </w:t>
+      </w:r>
+      <w:proofErr w:type="spellStart"/>
+      <w:r>
+        <w:t>teamX</w:t>
+      </w:r>
+      <w:proofErr w:type="spellEnd"/>
+      <w:r>
+        <w:t xml:space="preserve">, </w:t>
+      </w:r>
+      <w:proofErr w:type="spellStart"/>
+      <w:r>
+        <w:t>Radio_Selection</w:t>
+      </w:r>
+      <w:proofErr w:type="spellEnd"/>
+      <w:r>
+        <w:t xml:space="preserve"> and </w:t>
+      </w:r>
+      <w:proofErr w:type="spellStart"/>
+      <w:r>
+        <w:t>Year_Selection</w:t>
+      </w:r>
+      <w:proofErr w:type="spellEnd"/>
+      <w:r>
+        <w:t xml:space="preserve"> and returns a dictionary with two elements: data and layout. Data is a dictionary of elements to be passed to </w:t>
+      </w:r>
+      <w:proofErr w:type="spellStart"/>
+      <w:r>
+        <w:t>dcc.Graph</w:t>
+      </w:r>
+      <w:proofErr w:type="spellEnd"/>
+      <w:r>
+        <w:t xml:space="preserve"> to specify each team to display. Layout specifies the title and axis titles to display.</w:t>
+      </w:r>
+    </w:p>
+    <w:p>
+      <w:proofErr w:type="spellStart"/>
+      <w:r>
+        <w:t>First_GraphB</w:t>
+      </w:r>
+      <w:proofErr w:type="spellEnd"/>
+    </w:p>
+    <w:p>
+      <w:pPr>
+        <w:pStyle w:val="ListParagraph"/>
+        <w:numPr>
+          <w:ilvl w:val="0"/>
+          <w:numId w:val="8"/>
+        </w:numPr>
+      </w:pPr>
+      <w:r>
+        <w:t>Output to TV rating over time scatterplot</w:t>
+      </w:r>
+    </w:p>
+    <w:p>
+      <w:pPr>
+        <w:pStyle w:val="ListParagraph"/>
+        <w:numPr>
+          <w:ilvl w:val="0"/>
+          <w:numId w:val="8"/>
+        </w:numPr>
+      </w:pPr>
+      <w:r>
+        <w:t>Inputs from dropdown, home-away radio buttons, and year selection slider</w:t>
+      </w:r>
+    </w:p>
+    <w:p>
+      <w:pPr>
+        <w:pStyle w:val="ListParagraph"/>
+        <w:numPr>
+          <w:ilvl w:val="0"/>
+          <w:numId w:val="8"/>
+        </w:numPr>
+      </w:pPr>
+      <w:r>
+        <w:t xml:space="preserve">Update_figure1 takes arguments </w:t>
+      </w:r>
+      <w:proofErr w:type="spellStart"/>
+      <w:r>
+        <w:t>teamX</w:t>
+      </w:r>
+      <w:proofErr w:type="spellEnd"/>
+      <w:r>
+        <w:t xml:space="preserve">, </w:t>
+      </w:r>
+      <w:proofErr w:type="spellStart"/>
+      <w:r>
+        <w:t>Radio_Selection</w:t>
+      </w:r>
+      <w:proofErr w:type="spellEnd"/>
+      <w:r>
+        <w:t xml:space="preserve"> and </w:t>
+      </w:r>
+      <w:proofErr w:type="spellStart"/>
+      <w:r>
+        <w:t>Year_Selection</w:t>
+      </w:r>
+      <w:proofErr w:type="spellEnd"/>
+      <w:r>
+        <w:t xml:space="preserve"> and returns a dictionary with two elements: data and layout. Data is a dictionary of elements to be passed to </w:t>
+      </w:r>
+      <w:proofErr w:type="spellStart"/>
+      <w:r>
+        <w:t>dcc.Graph</w:t>
+      </w:r>
+      <w:proofErr w:type="spellEnd"/>
+      <w:r>
+        <w:t xml:space="preserve"> to specify each team to display. Layout specifies the title and axis titles to display.</w:t>
+      </w:r>
+    </w:p>
+    <w:p>
+      <w:proofErr w:type="spellStart"/>
+      <w:r>
+        <w:t>Second_GraphA</w:t>
+      </w:r>
+      <w:proofErr w:type="spellEnd"/>
+    </w:p>
+    <w:p>
+      <w:pPr>
+        <w:pStyle w:val="ListParagraph"/>
+        <w:numPr>
+          <w:ilvl w:val="0"/>
+          <w:numId w:val="8"/>
+        </w:numPr>
+      </w:pPr>
+      <w:r>
+        <w:t xml:space="preserve">Output to stadium attendance by team over time </w:t>
+      </w:r>
+      <w:proofErr w:type="spellStart"/>
+      <w:r>
+        <w:t>barplot</w:t>
+      </w:r>
+      <w:proofErr w:type="spellEnd"/>
+    </w:p>
+    <w:p>
+      <w:pPr>
+        <w:pStyle w:val="ListParagraph"/>
+        <w:numPr>
+          <w:ilvl w:val="0"/>
+          <w:numId w:val="8"/>
+        </w:numPr>
+      </w:pPr>
+      <w:r>
+        <w:t>Inputs from dropdown, home-away radio buttons, and year selection slider</w:t>
+      </w:r>
+    </w:p>
+    <w:p>
+      <w:pPr>
+        <w:pStyle w:val="ListParagraph"/>
+        <w:numPr>
+          <w:ilvl w:val="0"/>
+          <w:numId w:val="8"/>
+        </w:numPr>
+      </w:pPr>
+      <w:r>
+        <w:t xml:space="preserve">Update_figure1 takes arguments </w:t>
+      </w:r>
+      <w:proofErr w:type="spellStart"/>
+      <w:r>
+        <w:t>teamX</w:t>
+      </w:r>
+      <w:proofErr w:type="spellEnd"/>
+      <w:r>
+        <w:t xml:space="preserve">, </w:t>
+      </w:r>
+      <w:proofErr w:type="spellStart"/>
+      <w:r>
+        <w:t>Radio_Selection</w:t>
+      </w:r>
+      <w:proofErr w:type="spellEnd"/>
+      <w:r>
+        <w:t xml:space="preserve"> and </w:t>
+      </w:r>
+      <w:proofErr w:type="spellStart"/>
+      <w:r>
+        <w:t>Year_Selection</w:t>
+      </w:r>
+      <w:proofErr w:type="spellEnd"/>
+      <w:r>
+        <w:t xml:space="preserve"> and returns a dictionary with two elements: data and layout. Data is a dictionary of elements to be passed to </w:t>
+      </w:r>
+      <w:proofErr w:type="spellStart"/>
+      <w:r>
+        <w:t>dcc.Graph</w:t>
+      </w:r>
+      <w:proofErr w:type="spellEnd"/>
+      <w:r>
+        <w:t xml:space="preserve"> to specify each team to display. Layout specifies the title and axis titles to display.</w:t>
+      </w:r>
+    </w:p>
+    <w:p>
+      <w:proofErr w:type="spellStart"/>
+      <w:r>
+        <w:t>Second_GraphA</w:t>
+      </w:r>
+      <w:proofErr w:type="spellEnd"/>
+    </w:p>
+    <w:p>
+      <w:pPr>
+        <w:pStyle w:val="ListParagraph"/>
+        <w:numPr>
+          <w:ilvl w:val="0"/>
+          <w:numId w:val="8"/>
+        </w:numPr>
+      </w:pPr>
+      <w:r>
+        <w:t>Output to percentage of stadium capacity filled over time scatterplot</w:t>
+      </w:r>
+    </w:p>
+    <w:p>
+      <w:pPr>
+        <w:pStyle w:val="ListParagraph"/>
+        <w:numPr>
+          <w:ilvl w:val="0"/>
+          <w:numId w:val="8"/>
+        </w:numPr>
+      </w:pPr>
+      <w:r>
         <w:lastRenderedPageBreak/>
-        <w:t>Elements of App Layout</w:t>
-      </w:r>
-    </w:p>
-    <w:p>
-      <w:pPr>
-        <w:pStyle w:val="ListParagraph"/>
-        <w:numPr>
-          <w:ilvl w:val="0"/>
-          <w:numId w:val="6"/>
-        </w:numPr>
-      </w:pPr>
-      <w:r>
-        <w:t>Html.Div for separating</w:t>
-      </w:r>
-      <w:r>
-        <w:t xml:space="preserve"> each element into a section</w:t>
-      </w:r>
-    </w:p>
-    <w:p>
-      <w:pPr>
-        <w:pStyle w:val="ListParagraph"/>
-        <w:numPr>
-          <w:ilvl w:val="0"/>
-          <w:numId w:val="6"/>
-        </w:numPr>
-      </w:pPr>
-      <w:r>
-        <w:t>Html.H2 for dashboard title</w:t>
-      </w:r>
-    </w:p>
-    <w:p>
-      <w:pPr>
-        <w:pStyle w:val="ListParagraph"/>
-        <w:numPr>
-          <w:ilvl w:val="0"/>
-          <w:numId w:val="6"/>
-        </w:numPr>
-      </w:pPr>
-      <w:r>
-        <w:t>Html.Img used to display NCAA logo in upper right corner and team logos at the bottom</w:t>
-      </w:r>
-    </w:p>
-    <w:p>
-      <w:pPr>
-        <w:pStyle w:val="ListParagraph"/>
-        <w:numPr>
-          <w:ilvl w:val="0"/>
-          <w:numId w:val="6"/>
-        </w:numPr>
-      </w:pPr>
-      <w:r>
-        <w:t>Html.P for options selections section</w:t>
-      </w:r>
-    </w:p>
-    <w:p>
-      <w:pPr>
-        <w:pStyle w:val="ListParagraph"/>
-        <w:numPr>
-          <w:ilvl w:val="0"/>
-          <w:numId w:val="6"/>
-        </w:numPr>
-      </w:pPr>
-      <w:r>
-        <w:t>Dcc.Dropdown for team selection. Set to multi = True to allow for multiple teams selection</w:t>
-      </w:r>
-    </w:p>
-    <w:p>
-      <w:pPr>
-        <w:pStyle w:val="ListParagraph"/>
-        <w:numPr>
-          <w:ilvl w:val="0"/>
-          <w:numId w:val="6"/>
-        </w:numPr>
-      </w:pPr>
-      <w:r>
-        <w:t>Dcc.RangeSlider used for limiting the years being shown on the graphs</w:t>
-      </w:r>
-    </w:p>
-    <w:p>
-      <w:pPr>
-        <w:pStyle w:val="ListParagraph"/>
-        <w:numPr>
-          <w:ilvl w:val="0"/>
-          <w:numId w:val="6"/>
-        </w:numPr>
-      </w:pPr>
-      <w:r>
-        <w:t>Dcc.RadioItems used to select home games, away games, or both to be shown in graphs</w:t>
-      </w:r>
-    </w:p>
-    <w:p>
-      <w:pPr>
-        <w:pStyle w:val="ListParagraph"/>
-        <w:numPr>
-          <w:ilvl w:val="0"/>
-          <w:numId w:val="6"/>
-        </w:numPr>
-      </w:pPr>
-      <w:r>
-        <w:t>Dcc.Tabs used to switch between TV Viewership insights and Stadium attendance insights</w:t>
-      </w:r>
-    </w:p>
-    <w:p>
-      <w:pPr>
-        <w:pStyle w:val="ListParagraph"/>
-        <w:numPr>
-          <w:ilvl w:val="0"/>
-          <w:numId w:val="6"/>
-        </w:numPr>
-      </w:pPr>
-      <w:r>
-        <w:t>Dcc.Graph displays graphs</w:t>
-      </w:r>
-    </w:p>
-    <w:p>
-      <w:pPr>
-        <w:pStyle w:val="ListParagraph"/>
-        <w:numPr>
-          <w:ilvl w:val="0"/>
-          <w:numId w:val="6"/>
-        </w:numPr>
-      </w:pPr>
-      <w:r>
-        <w:t>Html.A used to provide links to team logos</w:t>
-      </w:r>
-    </w:p>
-    <w:p>
-      <w:pPr>
-        <w:pStyle w:val="Heading1"/>
-      </w:pPr>
-      <w:r>
-        <w:t>Callbacks</w:t>
-      </w:r>
-    </w:p>
-    <w:p>
-      <w:r>
-        <w:t>First_GraphA</w:t>
+        <w:t>Inputs from dropdown, home-away radio buttons, and year selection slider</w:t>
       </w:r>
     </w:p>
     <w:p>
@@ -523,184 +1012,47 @@
         </w:numPr>
       </w:pPr>
       <w:r>
-        <w:t>Output to TV Viewers over time scatterplot</w:t>
-      </w:r>
-    </w:p>
-    <w:p>
-      <w:pPr>
-        <w:pStyle w:val="ListParagraph"/>
-        <w:numPr>
-          <w:ilvl w:val="0"/>
-          <w:numId w:val="8"/>
-        </w:numPr>
-      </w:pPr>
-      <w:r>
-        <w:t>Inputs from dropdown, home-away radio buttons, and year selection slider</w:t>
-      </w:r>
-    </w:p>
-    <w:p>
-      <w:pPr>
-        <w:pStyle w:val="ListParagraph"/>
-        <w:numPr>
-          <w:ilvl w:val="0"/>
-          <w:numId w:val="8"/>
-        </w:numPr>
-      </w:pPr>
-      <w:r>
-        <w:t>Update_figure1 takes arguments teamX, Radio_Selection and Year_Selection and returns a dictionary with two elements: data and layout. Data is a dictionary of elements to be passed to dcc.Graph</w:t>
-      </w:r>
+        <w:t xml:space="preserve">Update_figure1 takes arguments </w:t>
+      </w:r>
+      <w:proofErr w:type="spellStart"/>
+      <w:r>
+        <w:t>teamX</w:t>
+      </w:r>
+      <w:proofErr w:type="spellEnd"/>
+      <w:r>
+        <w:t xml:space="preserve">, </w:t>
+      </w:r>
+      <w:proofErr w:type="spellStart"/>
+      <w:r>
+        <w:t>Radio_Selection</w:t>
+      </w:r>
+      <w:proofErr w:type="spellEnd"/>
+      <w:r>
+        <w:t xml:space="preserve"> and </w:t>
+      </w:r>
+      <w:proofErr w:type="spellStart"/>
+      <w:r>
+        <w:t>Year_Selection</w:t>
+      </w:r>
+      <w:proofErr w:type="spellEnd"/>
+      <w:r>
+        <w:t xml:space="preserve"> and returns a dictionary with two elements: data and layout. Data is a dictionary of elements to be passed to </w:t>
+      </w:r>
+      <w:proofErr w:type="spellStart"/>
+      <w:r>
+        <w:t>dcc.Graph</w:t>
+      </w:r>
+      <w:proofErr w:type="spellEnd"/>
       <w:r>
         <w:t xml:space="preserve"> to specify each team to display. Layout specifies the title and axis titles to display.</w:t>
       </w:r>
     </w:p>
     <w:p>
-      <w:r>
-        <w:t>First_Graph</w:t>
-      </w:r>
-      <w:r>
-        <w:t>B</w:t>
-      </w:r>
-    </w:p>
-    <w:p>
-      <w:pPr>
-        <w:pStyle w:val="ListParagraph"/>
-        <w:numPr>
-          <w:ilvl w:val="0"/>
-          <w:numId w:val="8"/>
-        </w:numPr>
-      </w:pPr>
-      <w:r>
-        <w:t xml:space="preserve">Output to TV </w:t>
-      </w:r>
-      <w:r>
-        <w:t>rating</w:t>
-      </w:r>
-      <w:r>
-        <w:t xml:space="preserve"> over time scatterplot</w:t>
-      </w:r>
-    </w:p>
-    <w:p>
-      <w:pPr>
-        <w:pStyle w:val="ListParagraph"/>
-        <w:numPr>
-          <w:ilvl w:val="0"/>
-          <w:numId w:val="8"/>
-        </w:numPr>
-      </w:pPr>
-      <w:r>
-        <w:t>Inputs from dropdown, home-away radio buttons, and year selection slider</w:t>
-      </w:r>
-    </w:p>
-    <w:p>
-      <w:pPr>
-        <w:pStyle w:val="ListParagraph"/>
-        <w:numPr>
-          <w:ilvl w:val="0"/>
-          <w:numId w:val="8"/>
-        </w:numPr>
-      </w:pPr>
-      <w:r>
-        <w:t>Update_figure1 takes arguments teamX, Radio_Selection and Year_Selection and returns a dictionary with two elements: data and layout. Data is a dictionary of elements to be passed to dcc.Graph to specify each team to display. Layout specifies the title and axis titles to display.</w:t>
-      </w:r>
-    </w:p>
-    <w:p>
-      <w:r>
-        <w:t>Second</w:t>
-      </w:r>
-      <w:r>
-        <w:t>_Graph</w:t>
-      </w:r>
-      <w:r>
-        <w:t>A</w:t>
-      </w:r>
-    </w:p>
-    <w:p>
-      <w:pPr>
-        <w:pStyle w:val="ListParagraph"/>
-        <w:numPr>
-          <w:ilvl w:val="0"/>
-          <w:numId w:val="8"/>
-        </w:numPr>
-      </w:pPr>
-      <w:r>
-        <w:t xml:space="preserve">Output to </w:t>
-      </w:r>
-      <w:r>
-        <w:t>stadium attendance by team over time barplot</w:t>
-      </w:r>
-    </w:p>
-    <w:p>
-      <w:pPr>
-        <w:pStyle w:val="ListParagraph"/>
-        <w:numPr>
-          <w:ilvl w:val="0"/>
-          <w:numId w:val="8"/>
-        </w:numPr>
-      </w:pPr>
-      <w:r>
-        <w:t>Inputs from dropdown, home-away radio buttons, and year selection slider</w:t>
-      </w:r>
-    </w:p>
-    <w:p>
-      <w:pPr>
-        <w:pStyle w:val="ListParagraph"/>
-        <w:numPr>
-          <w:ilvl w:val="0"/>
-          <w:numId w:val="8"/>
-        </w:numPr>
-      </w:pPr>
-      <w:r>
-        <w:t>Update_figure1 takes arguments teamX, Radio_Selection and Year_Selection and returns a dictionary with two elements: data and layout. Data is a dictionary of elements to be passed to dcc.Graph to specify each team to display. Layout specifies the title and axis titles to display.</w:t>
-      </w:r>
-    </w:p>
-    <w:p>
-      <w:r>
-        <w:t>Second_GraphA</w:t>
-      </w:r>
-    </w:p>
-    <w:p>
-      <w:pPr>
-        <w:pStyle w:val="ListParagraph"/>
-        <w:numPr>
-          <w:ilvl w:val="0"/>
-          <w:numId w:val="8"/>
-        </w:numPr>
-      </w:pPr>
-      <w:r>
-        <w:t xml:space="preserve">Output to </w:t>
-      </w:r>
-      <w:r>
-        <w:t>percentage of stadium capacity filled over time scatterplot</w:t>
-      </w:r>
-    </w:p>
-    <w:p>
-      <w:pPr>
-        <w:pStyle w:val="ListParagraph"/>
-        <w:numPr>
-          <w:ilvl w:val="0"/>
-          <w:numId w:val="8"/>
-        </w:numPr>
-      </w:pPr>
-      <w:r>
-        <w:t>Inputs from dropdown, home-away radio buttons, and year selection slider</w:t>
-      </w:r>
-    </w:p>
-    <w:p>
-      <w:pPr>
-        <w:pStyle w:val="ListParagraph"/>
-        <w:numPr>
-          <w:ilvl w:val="0"/>
-          <w:numId w:val="8"/>
-        </w:numPr>
-      </w:pPr>
-      <w:r>
-        <w:t>Update_figure1 takes arguments teamX, Radio_Selection and Year_Selection and returns a dictionary with two elements: data and layout. Data is a dictionary of elements to be passed to dcc.Graph to specify each team to display. Layout specifies the title and axis titles to display.</w:t>
-      </w:r>
-    </w:p>
-    <w:p>
+      <w:proofErr w:type="spellStart"/>
       <w:r>
         <w:t>Update_links</w:t>
       </w:r>
+      <w:proofErr w:type="spellEnd"/>
     </w:p>
     <w:p>
       <w:pPr>
@@ -711,13 +1063,81 @@
         </w:numPr>
       </w:pPr>
       <w:r>
-        <w:lastRenderedPageBreak/>
-        <w:t>Takes one argument, teamX, and returns the most recently selected team’s logo (logo) and link to their ESPN homepage (href)</w:t>
-      </w:r>
+        <w:t xml:space="preserve">Takes one argument, </w:t>
+      </w:r>
+      <w:proofErr w:type="spellStart"/>
+      <w:r>
+        <w:t>teamX</w:t>
+      </w:r>
+      <w:proofErr w:type="spellEnd"/>
+      <w:r>
+        <w:t>, and returns the most recently selected team’s logo (logo) and link to their ESPN homepage (</w:t>
+      </w:r>
+      <w:proofErr w:type="spellStart"/>
+      <w:r>
+        <w:t>href</w:t>
+      </w:r>
+      <w:proofErr w:type="spellEnd"/>
+      <w:r>
+        <w:t>)</w:t>
+      </w:r>
+    </w:p>
+    <w:p>
       <w:bookmarkStart w:id="0" w:name="_GoBack"/>
       <w:bookmarkEnd w:id="0"/>
     </w:p>
     <w:p/>
+    <w:p>
+      <w:pPr>
+        <w:jc w:val="center"/>
+      </w:pPr>
+      <w:r>
+        <w:rPr>
+          <w:noProof/>
+        </w:rPr>
+        <w:drawing>
+          <wp:inline distT="0" distB="0" distL="0" distR="0" wp14:anchorId="03AF540F" wp14:editId="3C3D1BB9">
+            <wp:extent cx="5943600" cy="3589655"/>
+            <wp:effectExtent l="0" t="0" r="0" b="4445"/>
+            <wp:docPr id="1" name="Picture 1" descr="A screenshot of a cell phone&#10;&#10;Description automatically generated"/>
+            <wp:cNvGraphicFramePr>
+              <a:graphicFrameLocks xmlns:a="http://schemas.openxmlformats.org/drawingml/2006/main" noChangeAspect="1"/>
+            </wp:cNvGraphicFramePr>
+            <a:graphic xmlns:a="http://schemas.openxmlformats.org/drawingml/2006/main">
+              <a:graphicData uri="http://schemas.openxmlformats.org/drawingml/2006/picture">
+                <pic:pic xmlns:pic="http://schemas.openxmlformats.org/drawingml/2006/picture">
+                  <pic:nvPicPr>
+                    <pic:cNvPr id="1" name="Screen Shot 2020-02-25 at 9.26.47 PM.png"/>
+                    <pic:cNvPicPr/>
+                  </pic:nvPicPr>
+                  <pic:blipFill>
+                    <a:blip r:embed="rId6" cstate="print">
+                      <a:extLst>
+                        <a:ext uri="{28A0092B-C50C-407E-A947-70E740481C1C}">
+                          <a14:useLocalDpi xmlns:a14="http://schemas.microsoft.com/office/drawing/2010/main" val="0"/>
+                        </a:ext>
+                      </a:extLst>
+                    </a:blip>
+                    <a:stretch>
+                      <a:fillRect/>
+                    </a:stretch>
+                  </pic:blipFill>
+                  <pic:spPr>
+                    <a:xfrm>
+                      <a:off x="0" y="0"/>
+                      <a:ext cx="5943600" cy="3589655"/>
+                    </a:xfrm>
+                    <a:prstGeom prst="rect">
+                      <a:avLst/>
+                    </a:prstGeom>
+                  </pic:spPr>
+                </pic:pic>
+              </a:graphicData>
+            </a:graphic>
+          </wp:inline>
+        </w:drawing>
+      </w:r>
+    </w:p>
     <w:sectPr>
       <w:pgSz w:w="12240" w:h="15840"/>
       <w:pgMar w:top="1440" w:right="1440" w:bottom="1440" w:left="1440" w:header="720" w:footer="720" w:gutter="0"/>
@@ -1900,6 +2320,7 @@
     <w:lsdException w:name="HTML Sample" w:semiHidden="1" w:unhideWhenUsed="1"/>
     <w:lsdException w:name="HTML Typewriter" w:semiHidden="1" w:unhideWhenUsed="1"/>
     <w:lsdException w:name="HTML Variable" w:semiHidden="1" w:unhideWhenUsed="1"/>
+    <w:lsdException w:name="Normal Table" w:semiHidden="1" w:unhideWhenUsed="1"/>
     <w:lsdException w:name="annotation subject" w:semiHidden="1" w:unhideWhenUsed="1"/>
     <w:lsdException w:name="No List" w:semiHidden="1" w:unhideWhenUsed="1"/>
     <w:lsdException w:name="Outline List 1" w:semiHidden="1" w:unhideWhenUsed="1"/>
@@ -1946,8 +2367,10 @@
     <w:lsdException w:name="Table Subtle 2" w:semiHidden="1" w:unhideWhenUsed="1"/>
     <w:lsdException w:name="Table Web 1" w:semiHidden="1" w:unhideWhenUsed="1"/>
     <w:lsdException w:name="Table Web 2" w:semiHidden="1" w:unhideWhenUsed="1"/>
+    <w:lsdException w:name="Table Web 3" w:semiHidden="1" w:unhideWhenUsed="1"/>
     <w:lsdException w:name="Balloon Text" w:semiHidden="1" w:unhideWhenUsed="1"/>
     <w:lsdException w:name="Table Grid" w:uiPriority="39"/>
+    <w:lsdException w:name="Table Theme" w:semiHidden="1" w:unhideWhenUsed="1"/>
     <w:lsdException w:name="Placeholder Text" w:semiHidden="1"/>
     <w:lsdException w:name="No Spacing" w:uiPriority="1" w:qFormat="1"/>
     <w:lsdException w:name="Light Shading" w:uiPriority="60"/>
@@ -2279,6 +2702,29 @@
       <w:contextualSpacing/>
     </w:pPr>
   </w:style>
+  <w:style w:type="character" w:styleId="Hyperlink">
+    <w:name w:val="Hyperlink"/>
+    <w:basedOn w:val="DefaultParagraphFont"/>
+    <w:uiPriority w:val="99"/>
+    <w:unhideWhenUsed/>
+    <w:rsid w:val="00116987"/>
+    <w:rPr>
+      <w:color w:val="0563C1" w:themeColor="hyperlink"/>
+      <w:u w:val="single"/>
+    </w:rPr>
+  </w:style>
+  <w:style w:type="character" w:styleId="UnresolvedMention">
+    <w:name w:val="Unresolved Mention"/>
+    <w:basedOn w:val="DefaultParagraphFont"/>
+    <w:uiPriority w:val="99"/>
+    <w:semiHidden/>
+    <w:unhideWhenUsed/>
+    <w:rsid w:val="00116987"/>
+    <w:rPr>
+      <w:color w:val="605E5C"/>
+      <w:shd w:val="clear" w:color="auto" w:fill="E1DFDD"/>
+    </w:rPr>
+  </w:style>
 </w:styles>
 </file>
 

</xml_diff>

<commit_message>
Updated diagram on tech summary
</commit_message>
<xml_diff>
--- a/TechSummary.docx
+++ b/TechSummary.docx
@@ -44,15 +44,7 @@
         <w:t xml:space="preserve"> in Python </w:t>
       </w:r>
       <w:r>
-        <w:t xml:space="preserve">for Dr. </w:t>
-      </w:r>
-      <w:proofErr w:type="spellStart"/>
-      <w:r>
-        <w:t>Brandus</w:t>
-      </w:r>
-      <w:proofErr w:type="spellEnd"/>
-      <w:r>
-        <w:t xml:space="preserve"> to help her explore the viewership and stadium attendance of college football teams. She works with various schools to build and manage brand recognition.</w:t>
+        <w:t>for Dr. Brandus to help her explore the viewership and stadium attendance of college football teams. She works with various schools to build and manage brand recognition.</w:t>
       </w:r>
     </w:p>
     <w:p>
@@ -83,11 +75,9 @@
           <w:numId w:val="1"/>
         </w:numPr>
       </w:pPr>
-      <w:proofErr w:type="spellStart"/>
       <w:r>
         <w:t>Dash_core_components</w:t>
       </w:r>
-      <w:proofErr w:type="spellEnd"/>
     </w:p>
     <w:p>
       <w:pPr>
@@ -97,11 +87,9 @@
           <w:numId w:val="1"/>
         </w:numPr>
       </w:pPr>
-      <w:proofErr w:type="spellStart"/>
       <w:r>
         <w:t>dash_html_components</w:t>
       </w:r>
-      <w:proofErr w:type="spellEnd"/>
     </w:p>
     <w:p>
       <w:pPr>
@@ -111,15 +99,8 @@
           <w:numId w:val="1"/>
         </w:numPr>
       </w:pPr>
-      <w:proofErr w:type="spellStart"/>
-      <w:proofErr w:type="gramStart"/>
-      <w:r>
-        <w:t>dash.dependencies</w:t>
-      </w:r>
-      <w:proofErr w:type="spellEnd"/>
-      <w:proofErr w:type="gramEnd"/>
-      <w:r>
-        <w:t xml:space="preserve"> import Input, Output</w:t>
+      <w:r>
+        <w:t>dash.dependencies import Input, Output</w:t>
       </w:r>
     </w:p>
     <w:p>
@@ -142,11 +123,9 @@
           <w:numId w:val="1"/>
         </w:numPr>
       </w:pPr>
-      <w:proofErr w:type="spellStart"/>
       <w:r>
         <w:t>numpy</w:t>
       </w:r>
-      <w:proofErr w:type="spellEnd"/>
     </w:p>
     <w:p>
       <w:pPr>
@@ -168,29 +147,17 @@
           <w:numId w:val="1"/>
         </w:numPr>
       </w:pPr>
-      <w:proofErr w:type="spellStart"/>
-      <w:proofErr w:type="gramStart"/>
-      <w:r>
-        <w:t>plotly.graph</w:t>
-      </w:r>
-      <w:proofErr w:type="gramEnd"/>
-      <w:r>
-        <w:t>_objects</w:t>
-      </w:r>
-      <w:proofErr w:type="spellEnd"/>
-      <w:r>
-        <w:t xml:space="preserve"> </w:t>
+      <w:r>
+        <w:t xml:space="preserve">plotly.graph_objects </w:t>
       </w:r>
     </w:p>
     <w:p>
       <w:pPr>
         <w:pStyle w:val="Heading1"/>
       </w:pPr>
-      <w:proofErr w:type="spellStart"/>
       <w:r>
         <w:t>Dataframes</w:t>
       </w:r>
-      <w:proofErr w:type="spellEnd"/>
     </w:p>
     <w:p>
       <w:pPr>
@@ -200,277 +167,175 @@
           <w:numId w:val="2"/>
         </w:numPr>
       </w:pPr>
-      <w:proofErr w:type="spellStart"/>
+      <w:r>
+        <w:t>TV_Joined – contains data from historical games including attendance and TV viewership</w:t>
+      </w:r>
+    </w:p>
+    <w:p>
+      <w:pPr>
+        <w:pStyle w:val="ListParagraph"/>
+        <w:numPr>
+          <w:ilvl w:val="0"/>
+          <w:numId w:val="2"/>
+        </w:numPr>
+      </w:pPr>
+      <w:r>
+        <w:t>Team_colors – contains color codes (HEX) of each team in the TV_Joined dataframe</w:t>
+      </w:r>
+    </w:p>
+    <w:p>
+      <w:pPr>
+        <w:pStyle w:val="ListParagraph"/>
+        <w:numPr>
+          <w:ilvl w:val="0"/>
+          <w:numId w:val="2"/>
+        </w:numPr>
+      </w:pPr>
+      <w:r>
+        <w:t>Team_logos – contains links for ESPN homepage and logo for each team in the TV_Joined dataframe</w:t>
+      </w:r>
+    </w:p>
+    <w:p>
+      <w:pPr>
+        <w:pStyle w:val="Heading1"/>
+      </w:pPr>
+      <w:r>
+        <w:t>Key variables from dataframes</w:t>
+      </w:r>
+    </w:p>
+    <w:p>
       <w:r>
         <w:t>TV_Joined</w:t>
       </w:r>
-      <w:proofErr w:type="spellEnd"/>
-      <w:r>
-        <w:t xml:space="preserve"> – </w:t>
-      </w:r>
-      <w:proofErr w:type="gramStart"/>
-      <w:r>
-        <w:t>contains</w:t>
-      </w:r>
-      <w:proofErr w:type="gramEnd"/>
-      <w:r>
-        <w:t xml:space="preserve"> data from historical games including attendance and TV viewership</w:t>
-      </w:r>
-    </w:p>
-    <w:p>
-      <w:pPr>
-        <w:pStyle w:val="ListParagraph"/>
-        <w:numPr>
-          <w:ilvl w:val="0"/>
-          <w:numId w:val="2"/>
-        </w:numPr>
-      </w:pPr>
-      <w:proofErr w:type="spellStart"/>
+      <w:r>
+        <w:t xml:space="preserve"> saved into ratings_df:</w:t>
+      </w:r>
+    </w:p>
+    <w:p>
+      <w:pPr>
+        <w:pStyle w:val="ListParagraph"/>
+        <w:numPr>
+          <w:ilvl w:val="0"/>
+          <w:numId w:val="3"/>
+        </w:numPr>
+      </w:pPr>
+      <w:r>
+        <w:t>TeamIDsDate:</w:t>
+      </w:r>
+      <w:r>
+        <w:t xml:space="preserve"> Unique PK for each individual game</w:t>
+      </w:r>
+    </w:p>
+    <w:p>
+      <w:pPr>
+        <w:pStyle w:val="ListParagraph"/>
+        <w:numPr>
+          <w:ilvl w:val="0"/>
+          <w:numId w:val="3"/>
+        </w:numPr>
+      </w:pPr>
+      <w:r>
+        <w:t>RATING- tv rating given to the game</w:t>
+      </w:r>
+    </w:p>
+    <w:p>
+      <w:pPr>
+        <w:pStyle w:val="ListParagraph"/>
+        <w:numPr>
+          <w:ilvl w:val="0"/>
+          <w:numId w:val="3"/>
+        </w:numPr>
+      </w:pPr>
+      <w:r>
+        <w:t xml:space="preserve">VIEWERS – number of viewers </w:t>
+      </w:r>
+    </w:p>
+    <w:p>
+      <w:pPr>
+        <w:pStyle w:val="ListParagraph"/>
+        <w:numPr>
+          <w:ilvl w:val="0"/>
+          <w:numId w:val="3"/>
+        </w:numPr>
+      </w:pPr>
+      <w:r>
+        <w:t xml:space="preserve">Home Team </w:t>
+      </w:r>
+    </w:p>
+    <w:p>
+      <w:pPr>
+        <w:pStyle w:val="ListParagraph"/>
+        <w:numPr>
+          <w:ilvl w:val="0"/>
+          <w:numId w:val="3"/>
+        </w:numPr>
+      </w:pPr>
+      <w:r>
+        <w:t>Visitor Team</w:t>
+      </w:r>
+    </w:p>
+    <w:p>
+      <w:pPr>
+        <w:pStyle w:val="ListParagraph"/>
+        <w:numPr>
+          <w:ilvl w:val="0"/>
+          <w:numId w:val="3"/>
+        </w:numPr>
+      </w:pPr>
+      <w:r>
+        <w:t>Attend_pct – percentage of stadium capacity filled. Can exceed 100%</w:t>
+      </w:r>
+    </w:p>
+    <w:p>
+      <w:r>
+        <w:t>Team_logos</w:t>
+      </w:r>
+      <w:r>
+        <w:t xml:space="preserve"> saved into logos:</w:t>
+      </w:r>
+    </w:p>
+    <w:p>
+      <w:pPr>
+        <w:pStyle w:val="ListParagraph"/>
+        <w:numPr>
+          <w:ilvl w:val="0"/>
+          <w:numId w:val="4"/>
+        </w:numPr>
+      </w:pPr>
+      <w:r>
+        <w:t>Team</w:t>
+      </w:r>
+    </w:p>
+    <w:p>
+      <w:pPr>
+        <w:pStyle w:val="ListParagraph"/>
+        <w:numPr>
+          <w:ilvl w:val="0"/>
+          <w:numId w:val="4"/>
+        </w:numPr>
+      </w:pPr>
+      <w:r>
+        <w:t>Link – url of ESPN home page for each team</w:t>
+      </w:r>
+    </w:p>
+    <w:p>
+      <w:pPr>
+        <w:pStyle w:val="ListParagraph"/>
+        <w:numPr>
+          <w:ilvl w:val="0"/>
+          <w:numId w:val="4"/>
+        </w:numPr>
+      </w:pPr>
+      <w:r>
+        <w:t>Logo – url of team’s logo</w:t>
+      </w:r>
+    </w:p>
+    <w:p>
       <w:r>
         <w:t>Team_colors</w:t>
       </w:r>
-      <w:proofErr w:type="spellEnd"/>
-      <w:r>
-        <w:t xml:space="preserve"> – contains color codes (HEX) of each team in the </w:t>
-      </w:r>
-      <w:proofErr w:type="spellStart"/>
-      <w:r>
-        <w:t>TV_Joined</w:t>
-      </w:r>
-      <w:proofErr w:type="spellEnd"/>
-      <w:r>
-        <w:t xml:space="preserve"> </w:t>
-      </w:r>
-      <w:proofErr w:type="spellStart"/>
-      <w:r>
-        <w:t>dataframe</w:t>
-      </w:r>
-      <w:proofErr w:type="spellEnd"/>
-    </w:p>
-    <w:p>
-      <w:pPr>
-        <w:pStyle w:val="ListParagraph"/>
-        <w:numPr>
-          <w:ilvl w:val="0"/>
-          <w:numId w:val="2"/>
-        </w:numPr>
-      </w:pPr>
-      <w:proofErr w:type="spellStart"/>
-      <w:r>
-        <w:t>Team_logos</w:t>
-      </w:r>
-      <w:proofErr w:type="spellEnd"/>
-      <w:r>
-        <w:t xml:space="preserve"> – contains links for ESPN homepage and logo for each team in the </w:t>
-      </w:r>
-      <w:proofErr w:type="spellStart"/>
-      <w:r>
-        <w:t>TV_Joined</w:t>
-      </w:r>
-      <w:proofErr w:type="spellEnd"/>
-      <w:r>
-        <w:t xml:space="preserve"> </w:t>
-      </w:r>
-      <w:proofErr w:type="spellStart"/>
-      <w:r>
-        <w:t>dataframe</w:t>
-      </w:r>
-      <w:proofErr w:type="spellEnd"/>
-    </w:p>
-    <w:p>
-      <w:pPr>
-        <w:pStyle w:val="Heading1"/>
-      </w:pPr>
-      <w:r>
-        <w:t xml:space="preserve">Key variables from </w:t>
-      </w:r>
-      <w:proofErr w:type="spellStart"/>
-      <w:r>
-        <w:t>dataframes</w:t>
-      </w:r>
-      <w:proofErr w:type="spellEnd"/>
-    </w:p>
-    <w:p>
-      <w:proofErr w:type="spellStart"/>
-      <w:r>
-        <w:t>TV_Joined</w:t>
-      </w:r>
-      <w:proofErr w:type="spellEnd"/>
-      <w:r>
-        <w:t xml:space="preserve"> saved into </w:t>
-      </w:r>
-      <w:proofErr w:type="spellStart"/>
-      <w:r>
-        <w:t>ratings_df</w:t>
-      </w:r>
-      <w:proofErr w:type="spellEnd"/>
-      <w:r>
-        <w:t>:</w:t>
-      </w:r>
-    </w:p>
-    <w:p>
-      <w:pPr>
-        <w:pStyle w:val="ListParagraph"/>
-        <w:numPr>
-          <w:ilvl w:val="0"/>
-          <w:numId w:val="3"/>
-        </w:numPr>
-      </w:pPr>
-      <w:proofErr w:type="spellStart"/>
-      <w:r>
-        <w:t>TeamIDsDate</w:t>
-      </w:r>
-      <w:proofErr w:type="spellEnd"/>
-      <w:r>
-        <w:t>:</w:t>
-      </w:r>
-      <w:r>
-        <w:t xml:space="preserve"> Unique PK for each individual game</w:t>
-      </w:r>
-    </w:p>
-    <w:p>
-      <w:pPr>
-        <w:pStyle w:val="ListParagraph"/>
-        <w:numPr>
-          <w:ilvl w:val="0"/>
-          <w:numId w:val="3"/>
-        </w:numPr>
-      </w:pPr>
-      <w:r>
-        <w:t>RATING- tv rating given to the game</w:t>
-      </w:r>
-    </w:p>
-    <w:p>
-      <w:pPr>
-        <w:pStyle w:val="ListParagraph"/>
-        <w:numPr>
-          <w:ilvl w:val="0"/>
-          <w:numId w:val="3"/>
-        </w:numPr>
-      </w:pPr>
-      <w:r>
-        <w:t xml:space="preserve">VIEWERS – number of viewers </w:t>
-      </w:r>
-    </w:p>
-    <w:p>
-      <w:pPr>
-        <w:pStyle w:val="ListParagraph"/>
-        <w:numPr>
-          <w:ilvl w:val="0"/>
-          <w:numId w:val="3"/>
-        </w:numPr>
-      </w:pPr>
-      <w:r>
-        <w:t xml:space="preserve">Home Team </w:t>
-      </w:r>
-    </w:p>
-    <w:p>
-      <w:pPr>
-        <w:pStyle w:val="ListParagraph"/>
-        <w:numPr>
-          <w:ilvl w:val="0"/>
-          <w:numId w:val="3"/>
-        </w:numPr>
-      </w:pPr>
-      <w:r>
-        <w:t>Visitor Team</w:t>
-      </w:r>
-    </w:p>
-    <w:p>
-      <w:pPr>
-        <w:pStyle w:val="ListParagraph"/>
-        <w:numPr>
-          <w:ilvl w:val="0"/>
-          <w:numId w:val="3"/>
-        </w:numPr>
-      </w:pPr>
-      <w:proofErr w:type="spellStart"/>
-      <w:r>
-        <w:t>Attend_pct</w:t>
-      </w:r>
-      <w:proofErr w:type="spellEnd"/>
-      <w:r>
-        <w:t xml:space="preserve"> – percentage of stadium capacity filled. Can exceed 100%</w:t>
-      </w:r>
-    </w:p>
-    <w:p>
-      <w:proofErr w:type="spellStart"/>
-      <w:r>
-        <w:t>Team_logos</w:t>
-      </w:r>
-      <w:proofErr w:type="spellEnd"/>
-      <w:r>
-        <w:t xml:space="preserve"> saved into logos:</w:t>
-      </w:r>
-    </w:p>
-    <w:p>
-      <w:pPr>
-        <w:pStyle w:val="ListParagraph"/>
-        <w:numPr>
-          <w:ilvl w:val="0"/>
-          <w:numId w:val="4"/>
-        </w:numPr>
-      </w:pPr>
-      <w:r>
-        <w:t>Team</w:t>
-      </w:r>
-    </w:p>
-    <w:p>
-      <w:pPr>
-        <w:pStyle w:val="ListParagraph"/>
-        <w:numPr>
-          <w:ilvl w:val="0"/>
-          <w:numId w:val="4"/>
-        </w:numPr>
-      </w:pPr>
-      <w:r>
-        <w:t xml:space="preserve">Link – </w:t>
-      </w:r>
-      <w:proofErr w:type="spellStart"/>
-      <w:r>
-        <w:t>url</w:t>
-      </w:r>
-      <w:proofErr w:type="spellEnd"/>
-      <w:r>
-        <w:t xml:space="preserve"> of ESPN home page for each team</w:t>
-      </w:r>
-    </w:p>
-    <w:p>
-      <w:pPr>
-        <w:pStyle w:val="ListParagraph"/>
-        <w:numPr>
-          <w:ilvl w:val="0"/>
-          <w:numId w:val="4"/>
-        </w:numPr>
-      </w:pPr>
-      <w:r>
-        <w:t xml:space="preserve">Logo – </w:t>
-      </w:r>
-      <w:proofErr w:type="spellStart"/>
-      <w:r>
-        <w:t>url</w:t>
-      </w:r>
-      <w:proofErr w:type="spellEnd"/>
-      <w:r>
-        <w:t xml:space="preserve"> of team’s logo</w:t>
-      </w:r>
-    </w:p>
-    <w:p>
-      <w:proofErr w:type="spellStart"/>
-      <w:r>
-        <w:t>Team_colors</w:t>
-      </w:r>
-      <w:proofErr w:type="spellEnd"/>
-      <w:r>
-        <w:t xml:space="preserve"> saved into </w:t>
-      </w:r>
-      <w:proofErr w:type="spellStart"/>
-      <w:r>
-        <w:t>team_colors</w:t>
-      </w:r>
-      <w:proofErr w:type="spellEnd"/>
-      <w:r>
-        <w:t>:</w:t>
+      <w:r>
+        <w:t xml:space="preserve"> saved into team_colors:</w:t>
       </w:r>
     </w:p>
     <w:p>
@@ -514,13 +379,8 @@
           <w:numId w:val="7"/>
         </w:numPr>
       </w:pPr>
-      <w:proofErr w:type="spellStart"/>
-      <w:r>
-        <w:t>currentGames</w:t>
-      </w:r>
-      <w:proofErr w:type="spellEnd"/>
-      <w:r>
-        <w:t xml:space="preserve"> – used to limit the games after 2010</w:t>
+      <w:r>
+        <w:t>currentGames – used to limit the games after 2010</w:t>
       </w:r>
     </w:p>
     <w:p>
@@ -531,13 +391,8 @@
           <w:numId w:val="7"/>
         </w:numPr>
       </w:pPr>
-      <w:proofErr w:type="spellStart"/>
-      <w:r>
-        <w:t>annual_attn</w:t>
-      </w:r>
-      <w:proofErr w:type="spellEnd"/>
-      <w:r>
-        <w:t xml:space="preserve"> – sum of attendance for the entire year for each team</w:t>
+      <w:r>
+        <w:t>annual_attn – sum of attendance for the entire year for each team</w:t>
       </w:r>
     </w:p>
     <w:p>
@@ -548,13 +403,8 @@
           <w:numId w:val="7"/>
         </w:numPr>
       </w:pPr>
-      <w:proofErr w:type="spellStart"/>
-      <w:r>
-        <w:t>teamNamesDict</w:t>
-      </w:r>
-      <w:proofErr w:type="spellEnd"/>
-      <w:r>
-        <w:t xml:space="preserve"> – dictionary with all team names from the dataset</w:t>
+      <w:r>
+        <w:t>teamNamesDict – dictionary with all team names from the dataset</w:t>
       </w:r>
     </w:p>
     <w:p>
@@ -573,13 +423,8 @@
           <w:numId w:val="6"/>
         </w:numPr>
       </w:pPr>
-      <w:proofErr w:type="spellStart"/>
-      <w:r>
-        <w:t>Html.Div</w:t>
-      </w:r>
-      <w:proofErr w:type="spellEnd"/>
-      <w:r>
-        <w:t xml:space="preserve"> for separating</w:t>
+      <w:r>
+        <w:t>Html.Div for separating</w:t>
       </w:r>
       <w:r>
         <w:t xml:space="preserve"> each element into a section</w:t>
@@ -605,13 +450,8 @@
           <w:numId w:val="6"/>
         </w:numPr>
       </w:pPr>
-      <w:proofErr w:type="spellStart"/>
-      <w:r>
-        <w:t>Html.Img</w:t>
-      </w:r>
-      <w:proofErr w:type="spellEnd"/>
-      <w:r>
-        <w:t xml:space="preserve"> used to display NCAA logo in upper right corner and team logos at the bottom</w:t>
+      <w:r>
+        <w:t>Html.Img used to display NCAA logo in upper right corner and team logos at the bottom</w:t>
       </w:r>
     </w:p>
     <w:p>
@@ -622,13 +462,8 @@
           <w:numId w:val="6"/>
         </w:numPr>
       </w:pPr>
-      <w:proofErr w:type="spellStart"/>
-      <w:r>
-        <w:t>Html.P</w:t>
-      </w:r>
-      <w:proofErr w:type="spellEnd"/>
-      <w:r>
-        <w:t xml:space="preserve"> for options selections section</w:t>
+      <w:r>
+        <w:t>Html.P for options selections section</w:t>
       </w:r>
     </w:p>
     <w:p>
@@ -639,13 +474,8 @@
           <w:numId w:val="6"/>
         </w:numPr>
       </w:pPr>
-      <w:proofErr w:type="spellStart"/>
-      <w:r>
-        <w:t>Dcc.Dropdown</w:t>
-      </w:r>
-      <w:proofErr w:type="spellEnd"/>
-      <w:r>
-        <w:t xml:space="preserve"> for team selection. Set to multi = True to allow for multiple teams selection</w:t>
+      <w:r>
+        <w:t>Dcc.Dropdown for team selection. Set to multi = True to allow for multiple teams selection</w:t>
       </w:r>
     </w:p>
     <w:p>
@@ -656,13 +486,8 @@
           <w:numId w:val="6"/>
         </w:numPr>
       </w:pPr>
-      <w:proofErr w:type="spellStart"/>
-      <w:r>
-        <w:t>Dcc.RangeSlider</w:t>
-      </w:r>
-      <w:proofErr w:type="spellEnd"/>
-      <w:r>
-        <w:t xml:space="preserve"> used for limiting the years being shown on the graphs</w:t>
+      <w:r>
+        <w:t>Dcc.RangeSlider used for limiting the years being shown on the graphs</w:t>
       </w:r>
     </w:p>
     <w:p>
@@ -673,13 +498,8 @@
           <w:numId w:val="6"/>
         </w:numPr>
       </w:pPr>
-      <w:proofErr w:type="spellStart"/>
-      <w:r>
-        <w:t>Dcc.RadioItems</w:t>
-      </w:r>
-      <w:proofErr w:type="spellEnd"/>
-      <w:r>
-        <w:t xml:space="preserve"> used to select home games, away games, or both to be shown in graphs</w:t>
+      <w:r>
+        <w:t>Dcc.RadioItems used to select home games, away games, or both to be shown in graphs</w:t>
       </w:r>
     </w:p>
     <w:p>
@@ -690,13 +510,8 @@
           <w:numId w:val="6"/>
         </w:numPr>
       </w:pPr>
-      <w:proofErr w:type="spellStart"/>
-      <w:r>
-        <w:t>Dcc.Tabs</w:t>
-      </w:r>
-      <w:proofErr w:type="spellEnd"/>
-      <w:r>
-        <w:t xml:space="preserve"> used to switch between TV Viewership insights and Stadium attendance insights</w:t>
+      <w:r>
+        <w:t>Dcc.Tabs used to switch between TV Viewership insights and Stadium attendance insights</w:t>
       </w:r>
     </w:p>
     <w:p>
@@ -707,13 +522,8 @@
           <w:numId w:val="6"/>
         </w:numPr>
       </w:pPr>
-      <w:proofErr w:type="spellStart"/>
-      <w:r>
-        <w:t>Dcc.Graph</w:t>
-      </w:r>
-      <w:proofErr w:type="spellEnd"/>
-      <w:r>
-        <w:t xml:space="preserve"> displays graphs</w:t>
+      <w:r>
+        <w:t>Dcc.Graph displays graphs</w:t>
       </w:r>
     </w:p>
     <w:p>
@@ -724,13 +534,8 @@
           <w:numId w:val="6"/>
         </w:numPr>
       </w:pPr>
-      <w:proofErr w:type="spellStart"/>
-      <w:r>
-        <w:t>Html.A</w:t>
-      </w:r>
-      <w:proofErr w:type="spellEnd"/>
-      <w:r>
-        <w:t xml:space="preserve"> used to provide links to team logos</w:t>
+      <w:r>
+        <w:t>Html.A used to provide links to team logos</w:t>
       </w:r>
     </w:p>
     <w:p>
@@ -742,11 +547,9 @@
       </w:r>
     </w:p>
     <w:p>
-      <w:proofErr w:type="spellStart"/>
       <w:r>
         <w:t>First_GraphA</w:t>
       </w:r>
-      <w:proofErr w:type="spellEnd"/>
     </w:p>
     <w:p>
       <w:pPr>
@@ -781,47 +584,16 @@
         </w:numPr>
       </w:pPr>
       <w:r>
-        <w:t xml:space="preserve">Update_figure1 takes arguments </w:t>
-      </w:r>
-      <w:proofErr w:type="spellStart"/>
-      <w:r>
-        <w:t>teamX</w:t>
-      </w:r>
-      <w:proofErr w:type="spellEnd"/>
-      <w:r>
-        <w:t xml:space="preserve">, </w:t>
-      </w:r>
-      <w:proofErr w:type="spellStart"/>
-      <w:r>
-        <w:t>Radio_Selection</w:t>
-      </w:r>
-      <w:proofErr w:type="spellEnd"/>
-      <w:r>
-        <w:t xml:space="preserve"> and </w:t>
-      </w:r>
-      <w:proofErr w:type="spellStart"/>
-      <w:r>
-        <w:t>Year_Selection</w:t>
-      </w:r>
-      <w:proofErr w:type="spellEnd"/>
-      <w:r>
-        <w:t xml:space="preserve"> and returns a dictionary with two elements: data and layout. Data is a dictionary of elements to be passed to </w:t>
-      </w:r>
-      <w:proofErr w:type="spellStart"/>
-      <w:r>
-        <w:t>dcc.Graph</w:t>
-      </w:r>
-      <w:proofErr w:type="spellEnd"/>
+        <w:t>Update_figure1 takes arguments teamX, Radio_Selection and Year_Selection and returns a dictionary with two elements: data and layout. Data is a dictionary of elements to be passed to dcc.Graph</w:t>
+      </w:r>
       <w:r>
         <w:t xml:space="preserve"> to specify each team to display. Layout specifies the title and axis titles to display.</w:t>
       </w:r>
     </w:p>
     <w:p>
-      <w:proofErr w:type="spellStart"/>
       <w:r>
         <w:t>First_GraphB</w:t>
       </w:r>
-      <w:proofErr w:type="spellEnd"/>
     </w:p>
     <w:p>
       <w:pPr>
@@ -856,47 +628,13 @@
         </w:numPr>
       </w:pPr>
       <w:r>
-        <w:t xml:space="preserve">Update_figure1 takes arguments </w:t>
-      </w:r>
-      <w:proofErr w:type="spellStart"/>
-      <w:r>
-        <w:t>teamX</w:t>
-      </w:r>
-      <w:proofErr w:type="spellEnd"/>
-      <w:r>
-        <w:t xml:space="preserve">, </w:t>
-      </w:r>
-      <w:proofErr w:type="spellStart"/>
-      <w:r>
-        <w:t>Radio_Selection</w:t>
-      </w:r>
-      <w:proofErr w:type="spellEnd"/>
-      <w:r>
-        <w:t xml:space="preserve"> and </w:t>
-      </w:r>
-      <w:proofErr w:type="spellStart"/>
-      <w:r>
-        <w:t>Year_Selection</w:t>
-      </w:r>
-      <w:proofErr w:type="spellEnd"/>
-      <w:r>
-        <w:t xml:space="preserve"> and returns a dictionary with two elements: data and layout. Data is a dictionary of elements to be passed to </w:t>
-      </w:r>
-      <w:proofErr w:type="spellStart"/>
-      <w:r>
-        <w:t>dcc.Graph</w:t>
-      </w:r>
-      <w:proofErr w:type="spellEnd"/>
-      <w:r>
-        <w:t xml:space="preserve"> to specify each team to display. Layout specifies the title and axis titles to display.</w:t>
-      </w:r>
-    </w:p>
-    <w:p>
-      <w:proofErr w:type="spellStart"/>
+        <w:t>Update_figure1 takes arguments teamX, Radio_Selection and Year_Selection and returns a dictionary with two elements: data and layout. Data is a dictionary of elements to be passed to dcc.Graph to specify each team to display. Layout specifies the title and axis titles to display.</w:t>
+      </w:r>
+    </w:p>
+    <w:p>
       <w:r>
         <w:t>Second_GraphA</w:t>
       </w:r>
-      <w:proofErr w:type="spellEnd"/>
     </w:p>
     <w:p>
       <w:pPr>
@@ -907,13 +645,8 @@
         </w:numPr>
       </w:pPr>
       <w:r>
-        <w:t xml:space="preserve">Output to stadium attendance by team over time </w:t>
-      </w:r>
-      <w:proofErr w:type="spellStart"/>
-      <w:r>
-        <w:t>barplot</w:t>
-      </w:r>
-      <w:proofErr w:type="spellEnd"/>
+        <w:t>Output to stadium attendance by team over time barplot</w:t>
+      </w:r>
     </w:p>
     <w:p>
       <w:pPr>
@@ -936,47 +669,13 @@
         </w:numPr>
       </w:pPr>
       <w:r>
-        <w:t xml:space="preserve">Update_figure1 takes arguments </w:t>
-      </w:r>
-      <w:proofErr w:type="spellStart"/>
-      <w:r>
-        <w:t>teamX</w:t>
-      </w:r>
-      <w:proofErr w:type="spellEnd"/>
-      <w:r>
-        <w:t xml:space="preserve">, </w:t>
-      </w:r>
-      <w:proofErr w:type="spellStart"/>
-      <w:r>
-        <w:t>Radio_Selection</w:t>
-      </w:r>
-      <w:proofErr w:type="spellEnd"/>
-      <w:r>
-        <w:t xml:space="preserve"> and </w:t>
-      </w:r>
-      <w:proofErr w:type="spellStart"/>
-      <w:r>
-        <w:t>Year_Selection</w:t>
-      </w:r>
-      <w:proofErr w:type="spellEnd"/>
-      <w:r>
-        <w:t xml:space="preserve"> and returns a dictionary with two elements: data and layout. Data is a dictionary of elements to be passed to </w:t>
-      </w:r>
-      <w:proofErr w:type="spellStart"/>
-      <w:r>
-        <w:t>dcc.Graph</w:t>
-      </w:r>
-      <w:proofErr w:type="spellEnd"/>
-      <w:r>
-        <w:t xml:space="preserve"> to specify each team to display. Layout specifies the title and axis titles to display.</w:t>
-      </w:r>
-    </w:p>
-    <w:p>
-      <w:proofErr w:type="spellStart"/>
+        <w:t>Update_figure1 takes arguments teamX, Radio_Selection and Year_Selection and returns a dictionary with two elements: data and layout. Data is a dictionary of elements to be passed to dcc.Graph to specify each team to display. Layout specifies the title and axis titles to display.</w:t>
+      </w:r>
+    </w:p>
+    <w:p>
       <w:r>
         <w:t>Second_GraphA</w:t>
       </w:r>
-      <w:proofErr w:type="spellEnd"/>
     </w:p>
     <w:p>
       <w:pPr>
@@ -1012,47 +711,13 @@
         </w:numPr>
       </w:pPr>
       <w:r>
-        <w:t xml:space="preserve">Update_figure1 takes arguments </w:t>
-      </w:r>
-      <w:proofErr w:type="spellStart"/>
-      <w:r>
-        <w:t>teamX</w:t>
-      </w:r>
-      <w:proofErr w:type="spellEnd"/>
-      <w:r>
-        <w:t xml:space="preserve">, </w:t>
-      </w:r>
-      <w:proofErr w:type="spellStart"/>
-      <w:r>
-        <w:t>Radio_Selection</w:t>
-      </w:r>
-      <w:proofErr w:type="spellEnd"/>
-      <w:r>
-        <w:t xml:space="preserve"> and </w:t>
-      </w:r>
-      <w:proofErr w:type="spellStart"/>
-      <w:r>
-        <w:t>Year_Selection</w:t>
-      </w:r>
-      <w:proofErr w:type="spellEnd"/>
-      <w:r>
-        <w:t xml:space="preserve"> and returns a dictionary with two elements: data and layout. Data is a dictionary of elements to be passed to </w:t>
-      </w:r>
-      <w:proofErr w:type="spellStart"/>
-      <w:r>
-        <w:t>dcc.Graph</w:t>
-      </w:r>
-      <w:proofErr w:type="spellEnd"/>
-      <w:r>
-        <w:t xml:space="preserve"> to specify each team to display. Layout specifies the title and axis titles to display.</w:t>
-      </w:r>
-    </w:p>
-    <w:p>
-      <w:proofErr w:type="spellStart"/>
+        <w:t>Update_figure1 takes arguments teamX, Radio_Selection and Year_Selection and returns a dictionary with two elements: data and layout. Data is a dictionary of elements to be passed to dcc.Graph to specify each team to display. Layout specifies the title and axis titles to display.</w:t>
+      </w:r>
+    </w:p>
+    <w:p>
       <w:r>
         <w:t>Update_links</w:t>
       </w:r>
-      <w:proofErr w:type="spellEnd"/>
     </w:p>
     <w:p>
       <w:pPr>
@@ -1063,43 +728,35 @@
         </w:numPr>
       </w:pPr>
       <w:r>
-        <w:t xml:space="preserve">Takes one argument, </w:t>
-      </w:r>
-      <w:proofErr w:type="spellStart"/>
-      <w:r>
-        <w:t>teamX</w:t>
-      </w:r>
-      <w:proofErr w:type="spellEnd"/>
-      <w:r>
-        <w:t>, and returns the most recently selected team’s logo (logo) and link to their ESPN homepage (</w:t>
-      </w:r>
-      <w:proofErr w:type="spellStart"/>
-      <w:r>
-        <w:t>href</w:t>
-      </w:r>
-      <w:proofErr w:type="spellEnd"/>
-      <w:r>
-        <w:t>)</w:t>
-      </w:r>
-    </w:p>
-    <w:p>
-      <w:bookmarkStart w:id="0" w:name="_GoBack"/>
-      <w:bookmarkEnd w:id="0"/>
-    </w:p>
-    <w:p/>
-    <w:p>
-      <w:pPr>
-        <w:jc w:val="center"/>
-      </w:pPr>
+        <w:t>Takes one argument, teamX, and returns the most recently selected team’s logo (logo) and link to their ESPN homepage (href)</w:t>
+      </w:r>
+    </w:p>
+    <w:p>
       <w:r>
         <w:rPr>
           <w:noProof/>
         </w:rPr>
         <w:drawing>
-          <wp:inline distT="0" distB="0" distL="0" distR="0" wp14:anchorId="03AF540F" wp14:editId="3C3D1BB9">
-            <wp:extent cx="5943600" cy="3589655"/>
-            <wp:effectExtent l="0" t="0" r="0" b="4445"/>
-            <wp:docPr id="1" name="Picture 1" descr="A screenshot of a cell phone&#10;&#10;Description automatically generated"/>
+          <wp:anchor distT="0" distB="0" distL="114300" distR="114300" simplePos="0" relativeHeight="251658240" behindDoc="0" locked="0" layoutInCell="1" allowOverlap="1" wp14:anchorId="7DE1BD70" wp14:editId="2A5CEECC">
+            <wp:simplePos x="0" y="0"/>
+            <wp:positionH relativeFrom="column">
+              <wp:posOffset>-914854</wp:posOffset>
+            </wp:positionH>
+            <wp:positionV relativeFrom="paragraph">
+              <wp:posOffset>248013</wp:posOffset>
+            </wp:positionV>
+            <wp:extent cx="8175171" cy="6326514"/>
+            <wp:effectExtent l="0" t="0" r="3810" b="0"/>
+            <wp:wrapThrough wrapText="bothSides">
+              <wp:wrapPolygon edited="0">
+                <wp:start x="0" y="0"/>
+                <wp:lineTo x="0" y="21550"/>
+                <wp:lineTo x="21577" y="21550"/>
+                <wp:lineTo x="21577" y="0"/>
+                <wp:lineTo x="0" y="0"/>
+              </wp:wrapPolygon>
+            </wp:wrapThrough>
+            <wp:docPr id="2" name="Picture 2" descr="A screenshot of a cell phone&#10;&#10;Description automatically generated"/>
             <wp:cNvGraphicFramePr>
               <a:graphicFrameLocks xmlns:a="http://schemas.openxmlformats.org/drawingml/2006/main" noChangeAspect="1"/>
             </wp:cNvGraphicFramePr>
@@ -1107,11 +764,11 @@
               <a:graphicData uri="http://schemas.openxmlformats.org/drawingml/2006/picture">
                 <pic:pic xmlns:pic="http://schemas.openxmlformats.org/drawingml/2006/picture">
                   <pic:nvPicPr>
-                    <pic:cNvPr id="1" name="Screen Shot 2020-02-25 at 9.26.47 PM.png"/>
+                    <pic:cNvPr id="2" name="Dash Project Code Diagram - Fault Tree Analysis Example.png"/>
                     <pic:cNvPicPr/>
                   </pic:nvPicPr>
                   <pic:blipFill>
-                    <a:blip r:embed="rId6" cstate="print">
+                    <a:blip r:embed="rId6">
                       <a:extLst>
                         <a:ext uri="{28A0092B-C50C-407E-A947-70E740481C1C}">
                           <a14:useLocalDpi xmlns:a14="http://schemas.microsoft.com/office/drawing/2010/main" val="0"/>
@@ -1125,7 +782,7 @@
                   <pic:spPr>
                     <a:xfrm>
                       <a:off x="0" y="0"/>
-                      <a:ext cx="5943600" cy="3589655"/>
+                      <a:ext cx="8175171" cy="6326514"/>
                     </a:xfrm>
                     <a:prstGeom prst="rect">
                       <a:avLst/>
@@ -1134,9 +791,17 @@
                 </pic:pic>
               </a:graphicData>
             </a:graphic>
-          </wp:inline>
+            <wp14:sizeRelH relativeFrom="margin">
+              <wp14:pctWidth>0</wp14:pctWidth>
+            </wp14:sizeRelH>
+            <wp14:sizeRelV relativeFrom="margin">
+              <wp14:pctHeight>0</wp14:pctHeight>
+            </wp14:sizeRelV>
+          </wp:anchor>
         </w:drawing>
       </w:r>
+      <w:bookmarkStart w:id="0" w:name="_GoBack"/>
+      <w:bookmarkEnd w:id="0"/>
     </w:p>
     <w:sectPr>
       <w:pgSz w:w="12240" w:h="15840"/>

</xml_diff>